<commit_message>
docs: Save report because What if...
</commit_message>
<xml_diff>
--- a/report.docx
+++ b/report.docx
@@ -451,6 +451,27 @@
           <w:szCs w:val="24"/>
         </w:rPr>
       </w:pPr>
+      <w:r>
+        <w:rPr>
+          <w:sz w:val="24"/>
+          <w:szCs w:val="24"/>
+        </w:rPr>
+        <w:t>N</w:t>
+      </w:r>
+      <w:r>
+        <w:rPr>
+          <w:sz w:val="24"/>
+          <w:szCs w:val="24"/>
+        </w:rPr>
+        <w:t>aše dáta obsahujú databázu elektrární na celom svete. V tejto analýze sme sa zamerali na rôzne druhy elektrární (palív, ktoré používajú na tvorbu elektrickej energie), inštalovaný výkon (maximálny možný výkon elektrárne), umiestnenie elektrární (geografické dáta) a</w:t>
+      </w:r>
+      <w:r>
+        <w:rPr>
+          <w:sz w:val="24"/>
+          <w:szCs w:val="24"/>
+        </w:rPr>
+        <w:t xml:space="preserve"> vyprodukovanú elektrickú energiu počas rokov 2013 – 2019. </w:t>
+      </w:r>
     </w:p>
     <w:p>
       <w:pPr>
@@ -459,38 +480,20 @@
           <w:szCs w:val="24"/>
         </w:rPr>
       </w:pPr>
-    </w:p>
-    <w:p>
-      <w:pPr>
-        <w:rPr>
-          <w:sz w:val="24"/>
-          <w:szCs w:val="24"/>
-        </w:rPr>
-      </w:pPr>
-    </w:p>
-    <w:p>
-      <w:pPr>
-        <w:rPr>
-          <w:sz w:val="24"/>
-          <w:szCs w:val="24"/>
-        </w:rPr>
-      </w:pPr>
-    </w:p>
-    <w:p>
-      <w:pPr>
-        <w:rPr>
-          <w:sz w:val="24"/>
-          <w:szCs w:val="24"/>
-        </w:rPr>
-      </w:pPr>
-    </w:p>
-    <w:p>
-      <w:pPr>
-        <w:rPr>
-          <w:sz w:val="24"/>
-          <w:szCs w:val="24"/>
-        </w:rPr>
-      </w:pPr>
+      <w:r>
+        <w:rPr>
+          <w:sz w:val="24"/>
+          <w:szCs w:val="24"/>
+        </w:rPr>
+        <w:t xml:space="preserve">Na analýzu dát sme použili najmä rôzne grafy a vizualizácie, z ktorých sme sa snažili vyčítať nejaké zaujímavé poznatky, prípadne anomálie. </w:t>
+      </w:r>
+      <w:r>
+        <w:rPr>
+          <w:sz w:val="24"/>
+          <w:szCs w:val="24"/>
+        </w:rPr>
+        <w:t>Všetky tabuľky, grafy a mapy sú aj v interaktívnej forme na webstránke (flask).</w:t>
+      </w:r>
     </w:p>
     <w:p>
       <w:pPr>
@@ -668,30 +671,42 @@
           <w:sz w:val="24"/>
           <w:szCs w:val="24"/>
         </w:rPr>
-        <w:t>inštalovaného výkonu (</w:t>
-      </w:r>
-      <w:proofErr w:type="spellStart"/>
-      <w:r>
-        <w:rPr>
-          <w:sz w:val="24"/>
-          <w:szCs w:val="24"/>
-        </w:rPr>
-        <w:t>capacity_mw</w:t>
-      </w:r>
-      <w:proofErr w:type="spellEnd"/>
-      <w:r>
-        <w:rPr>
-          <w:sz w:val="24"/>
-          <w:szCs w:val="24"/>
-        </w:rPr>
-        <w:t>)</w:t>
-      </w:r>
-      <w:r>
-        <w:rPr>
-          <w:sz w:val="24"/>
-          <w:szCs w:val="24"/>
-        </w:rPr>
-        <w:t>), v ostatných prípadoch chýba menej ako 25</w:t>
+        <w:t>inštalovaného výkonu (capacity_mw)</w:t>
+      </w:r>
+      <w:r>
+        <w:rPr>
+          <w:sz w:val="24"/>
+          <w:szCs w:val="24"/>
+        </w:rPr>
+        <w:t xml:space="preserve">), </w:t>
+      </w:r>
+      <w:r>
+        <w:rPr>
+          <w:sz w:val="24"/>
+          <w:szCs w:val="24"/>
+        </w:rPr>
+        <w:t>pri</w:t>
+      </w:r>
+      <w:r>
+        <w:rPr>
+          <w:sz w:val="24"/>
+          <w:szCs w:val="24"/>
+        </w:rPr>
+        <w:t xml:space="preserve"> ostatných </w:t>
+      </w:r>
+      <w:r>
+        <w:rPr>
+          <w:sz w:val="24"/>
+          <w:szCs w:val="24"/>
+        </w:rPr>
+        <w:t xml:space="preserve">typoch elektrární </w:t>
+      </w:r>
+      <w:r>
+        <w:rPr>
+          <w:sz w:val="24"/>
+          <w:szCs w:val="24"/>
+        </w:rPr>
+        <w:t>chýba menej ako 25</w:t>
       </w:r>
       <w:r>
         <w:rPr>
@@ -732,7 +747,35 @@
           <w:sz w:val="24"/>
           <w:szCs w:val="24"/>
         </w:rPr>
-        <w:t xml:space="preserve">dáta o vyprodukovanej energii sú oficiálne (24 %) a odhadnuté (76 %), čo </w:t>
+        <w:t>dáta o vyprodukovanej energii sú oficiálne (24 %)</w:t>
+      </w:r>
+      <w:r>
+        <w:rPr>
+          <w:sz w:val="24"/>
+          <w:szCs w:val="24"/>
+        </w:rPr>
+        <w:t>, ale</w:t>
+      </w:r>
+      <w:r>
+        <w:rPr>
+          <w:sz w:val="24"/>
+          <w:szCs w:val="24"/>
+        </w:rPr>
+        <w:t xml:space="preserve"> a</w:t>
+      </w:r>
+      <w:r>
+        <w:rPr>
+          <w:sz w:val="24"/>
+          <w:szCs w:val="24"/>
+        </w:rPr>
+        <w:t>j</w:t>
+      </w:r>
+      <w:r>
+        <w:rPr>
+          <w:sz w:val="24"/>
+          <w:szCs w:val="24"/>
+        </w:rPr>
+        <w:t xml:space="preserve"> odhadnuté (76 %), čo </w:t>
       </w:r>
       <w:r>
         <w:rPr>
@@ -746,14 +789,42 @@
           <w:sz w:val="24"/>
           <w:szCs w:val="24"/>
         </w:rPr>
-        <w:t xml:space="preserve"> až tak presné</w:t>
-      </w:r>
-      <w:r>
-        <w:rPr>
-          <w:sz w:val="24"/>
-          <w:szCs w:val="24"/>
-        </w:rPr>
-        <w:t xml:space="preserve"> (niektoré elektrárne, ktoré mali oba údaje sa líšili aj o niekoľko 1000 GWh)</w:t>
+        <w:t xml:space="preserve"> presné</w:t>
+      </w:r>
+      <w:r>
+        <w:rPr>
+          <w:sz w:val="24"/>
+          <w:szCs w:val="24"/>
+        </w:rPr>
+        <w:t xml:space="preserve"> (niektoré elektrárne, ktoré mali </w:t>
+      </w:r>
+      <w:r>
+        <w:rPr>
+          <w:sz w:val="24"/>
+          <w:szCs w:val="24"/>
+        </w:rPr>
+        <w:t xml:space="preserve">zaznamenané </w:t>
+      </w:r>
+      <w:r>
+        <w:rPr>
+          <w:sz w:val="24"/>
+          <w:szCs w:val="24"/>
+        </w:rPr>
+        <w:t xml:space="preserve">oba údaje sa </w:t>
+      </w:r>
+      <w:r>
+        <w:rPr>
+          <w:sz w:val="24"/>
+          <w:szCs w:val="24"/>
+        </w:rPr>
+        <w:t xml:space="preserve">v nich </w:t>
+      </w:r>
+      <w:r>
+        <w:rPr>
+          <w:sz w:val="24"/>
+          <w:szCs w:val="24"/>
+        </w:rPr>
+        <w:t>líšili aj o niekoľko 1000 GWh)</w:t>
       </w:r>
     </w:p>
     <w:p>
@@ -774,6 +845,13 @@
           <w:szCs w:val="24"/>
         </w:rPr>
         <w:t>na určenie typu elektrárne som používal jej primárne palivo, ale niektoré elektrárne používajú na výrobu rôzne typy</w:t>
+      </w:r>
+      <w:r>
+        <w:rPr>
+          <w:sz w:val="24"/>
+          <w:szCs w:val="24"/>
+        </w:rPr>
+        <w:t xml:space="preserve"> palív, tým môžu byť údaje trochu skreslené</w:t>
       </w:r>
     </w:p>
     <w:p>
@@ -1352,23 +1430,7 @@
           <w:sz w:val="24"/>
           <w:szCs w:val="24"/>
         </w:rPr>
-        <w:t xml:space="preserve"> (graf má logaritmickú y-</w:t>
-      </w:r>
-      <w:proofErr w:type="spellStart"/>
-      <w:r>
-        <w:rPr>
-          <w:sz w:val="24"/>
-          <w:szCs w:val="24"/>
-        </w:rPr>
-        <w:t>ovú</w:t>
-      </w:r>
-      <w:proofErr w:type="spellEnd"/>
-      <w:r>
-        <w:rPr>
-          <w:sz w:val="24"/>
-          <w:szCs w:val="24"/>
-        </w:rPr>
-        <w:t xml:space="preserve"> os, veterných je oproti slnečným len polovica). </w:t>
+        <w:t xml:space="preserve"> (graf má logaritmickú y-ovú os, veterných je oproti slnečným len polovica). </w:t>
       </w:r>
       <w:r>
         <w:rPr>
@@ -1734,23 +1796,7 @@
           <w:sz w:val="24"/>
           <w:szCs w:val="24"/>
         </w:rPr>
-        <w:t>, zrejme hlavne kvôli rádioaktívnemu odpadu. Rovnako však vidíme, že elektrárne využívajúce fosílne palivá sú omnoho efektívnejšie ako tie využívajúce obnoviteľné zdroje (</w:t>
-      </w:r>
-      <w:proofErr w:type="spellStart"/>
-      <w:r>
-        <w:rPr>
-          <w:sz w:val="24"/>
-          <w:szCs w:val="24"/>
-        </w:rPr>
-        <w:t>Petcoke</w:t>
-      </w:r>
-      <w:proofErr w:type="spellEnd"/>
-      <w:r>
-        <w:rPr>
-          <w:sz w:val="24"/>
-          <w:szCs w:val="24"/>
-        </w:rPr>
-        <w:t xml:space="preserve"> </w:t>
+        <w:t xml:space="preserve">, zrejme hlavne kvôli rádioaktívnemu odpadu. Rovnako však vidíme, že elektrárne využívajúce fosílne palivá sú omnoho efektívnejšie ako tie využívajúce obnoviteľné zdroje (Petcoke </w:t>
       </w:r>
       <w:r>
         <w:rPr>
@@ -2727,23 +2773,7 @@
           <w:sz w:val="24"/>
           <w:szCs w:val="24"/>
         </w:rPr>
-        <w:t xml:space="preserve">to možno </w:t>
-      </w:r>
-      <w:proofErr w:type="spellStart"/>
-      <w:r>
-        <w:rPr>
-          <w:sz w:val="24"/>
-          <w:szCs w:val="24"/>
-        </w:rPr>
-        <w:t>nekonzistentnosť</w:t>
-      </w:r>
-      <w:proofErr w:type="spellEnd"/>
-      <w:r>
-        <w:rPr>
-          <w:sz w:val="24"/>
-          <w:szCs w:val="24"/>
-        </w:rPr>
-        <w:t xml:space="preserve"> v</w:t>
+        <w:t>to možno nekonzistentnosť v</w:t>
       </w:r>
       <w:r>
         <w:rPr>
@@ -2947,23 +2977,7 @@
           <w:sz w:val="24"/>
           <w:szCs w:val="24"/>
         </w:rPr>
-        <w:t xml:space="preserve">ostatné sa na </w:t>
-      </w:r>
-      <w:proofErr w:type="spellStart"/>
-      <w:r>
-        <w:rPr>
-          <w:sz w:val="24"/>
-          <w:szCs w:val="24"/>
-        </w:rPr>
-        <w:t>ne</w:t>
-      </w:r>
-      <w:proofErr w:type="spellEnd"/>
-      <w:r>
-        <w:rPr>
-          <w:sz w:val="24"/>
-          <w:szCs w:val="24"/>
-        </w:rPr>
-        <w:t xml:space="preserve"> zameriavajú. Druhý graf (</w:t>
+        <w:t>ostatné sa na ne zameriavajú. Druhý graf (</w:t>
       </w:r>
       <w:r>
         <w:rPr>
@@ -3971,55 +3985,7 @@
           <w:sz w:val="24"/>
           <w:szCs w:val="24"/>
         </w:rPr>
-        <w:t xml:space="preserve">ukazuje, že Čína sa zameriava najmä na uhoľné a potom vodné elektrárne (spolu viac ako 85 % celkového výkonu). V Číne je aj najväčšia elektráreň na svete – </w:t>
-      </w:r>
-      <w:proofErr w:type="spellStart"/>
-      <w:r>
-        <w:rPr>
-          <w:sz w:val="24"/>
-          <w:szCs w:val="24"/>
-        </w:rPr>
-        <w:t>Three</w:t>
-      </w:r>
-      <w:proofErr w:type="spellEnd"/>
-      <w:r>
-        <w:rPr>
-          <w:sz w:val="24"/>
-          <w:szCs w:val="24"/>
-        </w:rPr>
-        <w:t xml:space="preserve"> </w:t>
-      </w:r>
-      <w:proofErr w:type="spellStart"/>
-      <w:r>
-        <w:rPr>
-          <w:sz w:val="24"/>
-          <w:szCs w:val="24"/>
-        </w:rPr>
-        <w:t>Gorges</w:t>
-      </w:r>
-      <w:proofErr w:type="spellEnd"/>
-      <w:r>
-        <w:rPr>
-          <w:sz w:val="24"/>
-          <w:szCs w:val="24"/>
-        </w:rPr>
-        <w:t xml:space="preserve"> </w:t>
-      </w:r>
-      <w:proofErr w:type="spellStart"/>
-      <w:r>
-        <w:rPr>
-          <w:sz w:val="24"/>
-          <w:szCs w:val="24"/>
-        </w:rPr>
-        <w:t>Dam</w:t>
-      </w:r>
-      <w:proofErr w:type="spellEnd"/>
-      <w:r>
-        <w:rPr>
-          <w:sz w:val="24"/>
-          <w:szCs w:val="24"/>
-        </w:rPr>
-        <w:t xml:space="preserve"> (Tri rokliny) na rieke </w:t>
+        <w:t xml:space="preserve">ukazuje, že Čína sa zameriava najmä na uhoľné a potom vodné elektrárne (spolu viac ako 85 % celkového výkonu). V Číne je aj najväčšia elektráreň na svete – Three Gorges Dam (Tri rokliny) na rieke </w:t>
       </w:r>
       <w:r>
         <w:rPr>
@@ -4085,39 +4051,7 @@
           <w:szCs w:val="24"/>
         </w:rPr>
         <w:lastRenderedPageBreak/>
-        <w:t xml:space="preserve">čo nie je až tak prekvapujúce vzhľadom na ich nepomerne vyšší priemerný výkon oproti ostatným elektrárňam, ako sme videli vyššie. Dostala sa medzi </w:t>
-      </w:r>
-      <w:proofErr w:type="spellStart"/>
-      <w:r>
-        <w:rPr>
-          <w:sz w:val="24"/>
-          <w:szCs w:val="24"/>
-        </w:rPr>
-        <w:t>ne</w:t>
-      </w:r>
-      <w:proofErr w:type="spellEnd"/>
-      <w:r>
-        <w:rPr>
-          <w:sz w:val="24"/>
-          <w:szCs w:val="24"/>
-        </w:rPr>
-        <w:t xml:space="preserve"> aj najväčšia čínska veterná elektráreň – Veterná farma </w:t>
-      </w:r>
-      <w:proofErr w:type="spellStart"/>
-      <w:r>
-        <w:rPr>
-          <w:sz w:val="24"/>
-          <w:szCs w:val="24"/>
-        </w:rPr>
-        <w:t>Gansu</w:t>
-      </w:r>
-      <w:proofErr w:type="spellEnd"/>
-      <w:r>
-        <w:rPr>
-          <w:sz w:val="24"/>
-          <w:szCs w:val="24"/>
-        </w:rPr>
-        <w:t xml:space="preserve">, ktorá tvorí skoro 12 % výkonu všetkých veterných elektrární, čo je </w:t>
+        <w:t xml:space="preserve">čo nie je až tak prekvapujúce vzhľadom na ich nepomerne vyšší priemerný výkon oproti ostatným elektrárňam, ako sme videli vyššie. Dostala sa medzi ne aj najväčšia čínska veterná elektráreň – Veterná farma Gansu, ktorá tvorí skoro 12 % výkonu všetkých veterných elektrární, čo je </w:t>
       </w:r>
       <w:r>
         <w:rPr>
@@ -4601,23 +4535,7 @@
           <w:sz w:val="24"/>
           <w:szCs w:val="24"/>
         </w:rPr>
-        <w:t xml:space="preserve"> Francúzsko má aj prílivovú elektráreň </w:t>
-      </w:r>
-      <w:proofErr w:type="spellStart"/>
-      <w:r>
-        <w:rPr>
-          <w:sz w:val="24"/>
-          <w:szCs w:val="24"/>
-        </w:rPr>
-        <w:t>Rance</w:t>
-      </w:r>
-      <w:proofErr w:type="spellEnd"/>
-      <w:r>
-        <w:rPr>
-          <w:sz w:val="24"/>
-          <w:szCs w:val="24"/>
-        </w:rPr>
-        <w:t xml:space="preserve">, ktorá využíva energiu prílivu a odlivu. Na mape môžeme vidieť znovu 100 najväčších </w:t>
+        <w:t xml:space="preserve"> Francúzsko má aj prílivovú elektráreň Rance, ktorá využíva energiu prílivu a odlivu. Na mape môžeme vidieť znovu 100 najväčších </w:t>
       </w:r>
       <w:r>
         <w:rPr>
@@ -4876,10 +4794,36 @@
     <w:p>
       <w:pPr>
         <w:rPr>
-          <w:sz w:val="24"/>
-          <w:szCs w:val="24"/>
+          <w:b/>
+          <w:bCs/>
+          <w:sz w:val="28"/>
+          <w:szCs w:val="28"/>
         </w:rPr>
       </w:pPr>
+      <w:r>
+        <w:rPr>
+          <w:b/>
+          <w:bCs/>
+          <w:sz w:val="28"/>
+          <w:szCs w:val="28"/>
+        </w:rPr>
+        <w:t>Diskusia</w:t>
+      </w:r>
+    </w:p>
+    <w:p>
+      <w:pPr>
+        <w:rPr>
+          <w:sz w:val="24"/>
+          <w:szCs w:val="24"/>
+        </w:rPr>
+      </w:pPr>
+      <w:r>
+        <w:rPr>
+          <w:sz w:val="24"/>
+          <w:szCs w:val="24"/>
+        </w:rPr>
+        <w:t>Mal som víziu spraviť interaktívne mapy, z ktorých by sa dalo čo najviac vyčítať. Projekt od začiatku smeroval tadiaľto, nakoniec som až príliš veľa času venoval výberu a rozbehaniu vhodnej mapy (plotly mi prišlo na vizualizáciu lepšie, ale nešlo mi tam nastaviť všetko, čo by som chcel, google mapy vyzerali fajn, ale s nimi som stratil priveľa času len na rozbehanie, nakoniec som ich použil len ako alternatívu). Geografické dáta sa však neukazujú veľmi priamočiare na analýzu a v konečnom dôsledku nám až tak veľa nepovedia. Zrejme by bolo výhodnejšie spraviť nejakú komplexnejšiu analýzu na zvyšných dátach a radšej tam zakomponovať emisné dáta, ku ktorým som sa napokon skoro vôbec nedostal.</w:t>
+      </w:r>
     </w:p>
     <w:p>
       <w:pPr>

</xml_diff>

<commit_message>
docs: Final version of report and protocol
</commit_message>
<xml_diff>
--- a/report.docx
+++ b/report.docx
@@ -2592,7 +2592,7 @@
                               <w:rPr>
                                 <w:noProof/>
                               </w:rPr>
-                              <w:t>6</w:t>
+                              <w:t>4</w:t>
                             </w:r>
                             <w:r>
                               <w:fldChar w:fldCharType="end"/>
@@ -2645,7 +2645,7 @@
                         <w:rPr>
                           <w:noProof/>
                         </w:rPr>
-                        <w:t>6</w:t>
+                        <w:t>4</w:t>
                       </w:r>
                       <w:r>
                         <w:fldChar w:fldCharType="end"/>
@@ -2877,7 +2877,7 @@
                               <w:rPr>
                                 <w:noProof/>
                               </w:rPr>
-                              <w:t>7</w:t>
+                              <w:t>5</w:t>
                             </w:r>
                             <w:r>
                               <w:fldChar w:fldCharType="end"/>
@@ -2930,7 +2930,7 @@
                         <w:rPr>
                           <w:noProof/>
                         </w:rPr>
-                        <w:t>7</w:t>
+                        <w:t>5</w:t>
                       </w:r>
                       <w:r>
                         <w:fldChar w:fldCharType="end"/>
@@ -3906,7 +3906,7 @@
                               <w:rPr>
                                 <w:noProof/>
                               </w:rPr>
-                              <w:t>8</w:t>
+                              <w:t>6</w:t>
                             </w:r>
                             <w:r>
                               <w:fldChar w:fldCharType="end"/>
@@ -3957,7 +3957,7 @@
                         <w:rPr>
                           <w:noProof/>
                         </w:rPr>
-                        <w:t>8</w:t>
+                        <w:t>6</w:t>
                       </w:r>
                       <w:r>
                         <w:fldChar w:fldCharType="end"/>
@@ -4196,7 +4196,7 @@
                               <w:rPr>
                                 <w:noProof/>
                               </w:rPr>
-                              <w:t>9</w:t>
+                              <w:t>7</w:t>
                             </w:r>
                             <w:r>
                               <w:fldChar w:fldCharType="end"/>
@@ -4247,7 +4247,7 @@
                         <w:rPr>
                           <w:noProof/>
                         </w:rPr>
-                        <w:t>9</w:t>
+                        <w:t>7</w:t>
                       </w:r>
                       <w:r>
                         <w:fldChar w:fldCharType="end"/>
@@ -4552,7 +4552,132 @@
         <mc:AlternateContent>
           <mc:Choice Requires="wps">
             <w:drawing>
-              <wp:anchor distT="0" distB="0" distL="114300" distR="114300" simplePos="0" relativeHeight="251701248" behindDoc="1" locked="0" layoutInCell="1" allowOverlap="1" wp14:anchorId="712E61A0" wp14:editId="44D5EC3C">
+              <wp:anchor distT="0" distB="0" distL="114300" distR="114300" simplePos="0" relativeHeight="251704320" behindDoc="1" locked="0" layoutInCell="1" allowOverlap="1" wp14:anchorId="15BA6D89" wp14:editId="03E2AB72">
+                <wp:simplePos x="0" y="0"/>
+                <wp:positionH relativeFrom="column">
+                  <wp:posOffset>3162300</wp:posOffset>
+                </wp:positionH>
+                <wp:positionV relativeFrom="paragraph">
+                  <wp:posOffset>9611360</wp:posOffset>
+                </wp:positionV>
+                <wp:extent cx="3408680" cy="635"/>
+                <wp:effectExtent l="0" t="0" r="0" b="0"/>
+                <wp:wrapNone/>
+                <wp:docPr id="40" name="Textové pole 40"/>
+                <wp:cNvGraphicFramePr/>
+                <a:graphic xmlns:a="http://schemas.openxmlformats.org/drawingml/2006/main">
+                  <a:graphicData uri="http://schemas.microsoft.com/office/word/2010/wordprocessingShape">
+                    <wps:wsp>
+                      <wps:cNvSpPr txBox="1"/>
+                      <wps:spPr>
+                        <a:xfrm>
+                          <a:off x="0" y="0"/>
+                          <a:ext cx="3408680" cy="635"/>
+                        </a:xfrm>
+                        <a:prstGeom prst="rect">
+                          <a:avLst/>
+                        </a:prstGeom>
+                        <a:solidFill>
+                          <a:prstClr val="white"/>
+                        </a:solidFill>
+                        <a:ln>
+                          <a:noFill/>
+                        </a:ln>
+                      </wps:spPr>
+                      <wps:txbx>
+                        <w:txbxContent>
+                          <w:p>
+                            <w:pPr>
+                              <w:pStyle w:val="Popis"/>
+                              <w:rPr>
+                                <w:noProof/>
+                              </w:rPr>
+                            </w:pPr>
+                            <w:r>
+                              <w:t xml:space="preserve">Tab. </w:t>
+                            </w:r>
+                            <w:r>
+                              <w:fldChar w:fldCharType="begin"/>
+                            </w:r>
+                            <w:r>
+                              <w:instrText xml:space="preserve"> SEQ Tab. \* ARABIC </w:instrText>
+                            </w:r>
+                            <w:r>
+                              <w:fldChar w:fldCharType="separate"/>
+                            </w:r>
+                            <w:r>
+                              <w:rPr>
+                                <w:noProof/>
+                              </w:rPr>
+                              <w:t>4</w:t>
+                            </w:r>
+                            <w:r>
+                              <w:fldChar w:fldCharType="end"/>
+                            </w:r>
+                          </w:p>
+                        </w:txbxContent>
+                      </wps:txbx>
+                      <wps:bodyPr rot="0" spcFirstLastPara="0" vertOverflow="overflow" horzOverflow="overflow" vert="horz" wrap="square" lIns="0" tIns="0" rIns="0" bIns="0" numCol="1" spcCol="0" rtlCol="0" fromWordArt="0" anchor="t" anchorCtr="0" forceAA="0" compatLnSpc="1">
+                        <a:prstTxWarp prst="textNoShape">
+                          <a:avLst/>
+                        </a:prstTxWarp>
+                        <a:spAutoFit/>
+                      </wps:bodyPr>
+                    </wps:wsp>
+                  </a:graphicData>
+                </a:graphic>
+              </wp:anchor>
+            </w:drawing>
+          </mc:Choice>
+          <mc:Fallback>
+            <w:pict>
+              <v:shape w14:anchorId="15BA6D89" id="Textové pole 40" o:spid="_x0000_s1038" type="#_x0000_t202" style="position:absolute;margin-left:249pt;margin-top:756.8pt;width:268.4pt;height:.05pt;z-index:-251612160;visibility:visible;mso-wrap-style:square;mso-wrap-distance-left:9pt;mso-wrap-distance-top:0;mso-wrap-distance-right:9pt;mso-wrap-distance-bottom:0;mso-position-horizontal:absolute;mso-position-horizontal-relative:text;mso-position-vertical:absolute;mso-position-vertical-relative:text;v-text-anchor:top" o:gfxdata="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" stroked="f">
+                <v:textbox style="mso-fit-shape-to-text:t" inset="0,0,0,0">
+                  <w:txbxContent>
+                    <w:p>
+                      <w:pPr>
+                        <w:pStyle w:val="Popis"/>
+                        <w:rPr>
+                          <w:noProof/>
+                        </w:rPr>
+                      </w:pPr>
+                      <w:r>
+                        <w:t xml:space="preserve">Tab. </w:t>
+                      </w:r>
+                      <w:r>
+                        <w:fldChar w:fldCharType="begin"/>
+                      </w:r>
+                      <w:r>
+                        <w:instrText xml:space="preserve"> SEQ Tab. \* ARABIC </w:instrText>
+                      </w:r>
+                      <w:r>
+                        <w:fldChar w:fldCharType="separate"/>
+                      </w:r>
+                      <w:r>
+                        <w:rPr>
+                          <w:noProof/>
+                        </w:rPr>
+                        <w:t>4</w:t>
+                      </w:r>
+                      <w:r>
+                        <w:fldChar w:fldCharType="end"/>
+                      </w:r>
+                    </w:p>
+                  </w:txbxContent>
+                </v:textbox>
+              </v:shape>
+            </w:pict>
+          </mc:Fallback>
+        </mc:AlternateContent>
+      </w:r>
+      <w:r>
+        <w:rPr>
+          <w:noProof/>
+        </w:rPr>
+        <mc:AlternateContent>
+          <mc:Choice Requires="wps">
+            <w:drawing>
+              <wp:anchor distT="0" distB="0" distL="114300" distR="114300" simplePos="0" relativeHeight="251701248" behindDoc="1" locked="0" layoutInCell="1" allowOverlap="1" wp14:anchorId="712E61A0" wp14:editId="7FC1A9D6">
                 <wp:simplePos x="0" y="0"/>
                 <wp:positionH relativeFrom="column">
                   <wp:posOffset>589915</wp:posOffset>
@@ -4619,7 +4744,7 @@
                               <w:rPr>
                                 <w:noProof/>
                               </w:rPr>
-                              <w:t>10</w:t>
+                              <w:t>8</w:t>
                             </w:r>
                             <w:r>
                               <w:fldChar w:fldCharType="end"/>
@@ -4644,7 +4769,7 @@
           </mc:Choice>
           <mc:Fallback>
             <w:pict>
-              <v:shape w14:anchorId="712E61A0" id="Textové pole 38" o:spid="_x0000_s1038" type="#_x0000_t202" style="position:absolute;margin-left:46.45pt;margin-top:400.5pt;width:35.25pt;height:.05pt;z-index:-251615232;visibility:visible;mso-wrap-style:square;mso-width-percent:0;mso-wrap-distance-left:9pt;mso-wrap-distance-top:0;mso-wrap-distance-right:9pt;mso-wrap-distance-bottom:0;mso-position-horizontal:absolute;mso-position-horizontal-relative:text;mso-position-vertical:absolute;mso-position-vertical-relative:text;mso-width-percent:0;mso-width-relative:margin;v-text-anchor:top" o:gfxdata="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" stroked="f">
+              <v:shape w14:anchorId="712E61A0" id="Textové pole 38" o:spid="_x0000_s1039" type="#_x0000_t202" style="position:absolute;margin-left:46.45pt;margin-top:400.5pt;width:35.25pt;height:.05pt;z-index:-251615232;visibility:visible;mso-wrap-style:square;mso-width-percent:0;mso-wrap-distance-left:9pt;mso-wrap-distance-top:0;mso-wrap-distance-right:9pt;mso-wrap-distance-bottom:0;mso-position-horizontal:absolute;mso-position-horizontal-relative:text;mso-position-vertical:absolute;mso-position-vertical-relative:text;mso-width-percent:0;mso-width-relative:margin;v-text-anchor:top" o:gfxdata="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" stroked="f">
                 <v:textbox style="mso-fit-shape-to-text:t" inset="0,0,0,0">
                   <w:txbxContent>
                     <w:p>
@@ -4672,7 +4797,7 @@
                         <w:rPr>
                           <w:noProof/>
                         </w:rPr>
-                        <w:t>10</w:t>
+                        <w:t>8</w:t>
                       </w:r>
                       <w:r>
                         <w:fldChar w:fldCharType="end"/>
@@ -4772,24 +4897,1136 @@
         <w:rPr>
           <w:sz w:val="24"/>
           <w:szCs w:val="24"/>
+          <w:u w:val="single"/>
+        </w:rPr>
+      </w:pPr>
+      <w:r>
+        <w:rPr>
+          <w:noProof/>
+          <w:sz w:val="24"/>
+          <w:szCs w:val="24"/>
+          <w:u w:val="single"/>
+        </w:rPr>
+        <w:drawing>
+          <wp:anchor distT="0" distB="0" distL="114300" distR="114300" simplePos="0" relativeHeight="251702272" behindDoc="1" locked="0" layoutInCell="1" allowOverlap="1" wp14:anchorId="586F5A91" wp14:editId="136A20D0">
+            <wp:simplePos x="0" y="0"/>
+            <wp:positionH relativeFrom="column">
+              <wp:posOffset>3286125</wp:posOffset>
+            </wp:positionH>
+            <wp:positionV relativeFrom="paragraph">
+              <wp:posOffset>177800</wp:posOffset>
+            </wp:positionV>
+            <wp:extent cx="3284855" cy="1990725"/>
+            <wp:effectExtent l="0" t="0" r="0" b="9525"/>
+            <wp:wrapTight wrapText="bothSides">
+              <wp:wrapPolygon edited="0">
+                <wp:start x="0" y="0"/>
+                <wp:lineTo x="0" y="21497"/>
+                <wp:lineTo x="21420" y="21497"/>
+                <wp:lineTo x="21420" y="0"/>
+                <wp:lineTo x="0" y="0"/>
+              </wp:wrapPolygon>
+            </wp:wrapTight>
+            <wp:docPr id="39" name="Obrázok 39" descr="Obrázok, na ktorom je stôl&#10;&#10;Automaticky generovaný popis"/>
+            <wp:cNvGraphicFramePr>
+              <a:graphicFrameLocks xmlns:a="http://schemas.openxmlformats.org/drawingml/2006/main" noChangeAspect="1"/>
+            </wp:cNvGraphicFramePr>
+            <a:graphic xmlns:a="http://schemas.openxmlformats.org/drawingml/2006/main">
+              <a:graphicData uri="http://schemas.openxmlformats.org/drawingml/2006/picture">
+                <pic:pic xmlns:pic="http://schemas.openxmlformats.org/drawingml/2006/picture">
+                  <pic:nvPicPr>
+                    <pic:cNvPr id="39" name="Obrázok 39" descr="Obrázok, na ktorom je stôl&#10;&#10;Automaticky generovaný popis"/>
+                    <pic:cNvPicPr/>
+                  </pic:nvPicPr>
+                  <pic:blipFill rotWithShape="1">
+                    <a:blip r:embed="rId21">
+                      <a:alphaModFix/>
+                      <a:extLst>
+                        <a:ext uri="{28A0092B-C50C-407E-A947-70E740481C1C}">
+                          <a14:useLocalDpi xmlns:a14="http://schemas.microsoft.com/office/drawing/2010/main" val="0"/>
+                        </a:ext>
+                      </a:extLst>
+                    </a:blip>
+                    <a:srcRect t="1" b="53302"/>
+                    <a:stretch/>
+                  </pic:blipFill>
+                  <pic:spPr bwMode="auto">
+                    <a:xfrm>
+                      <a:off x="0" y="0"/>
+                      <a:ext cx="3284855" cy="1990725"/>
+                    </a:xfrm>
+                    <a:prstGeom prst="rect">
+                      <a:avLst/>
+                    </a:prstGeom>
+                    <a:ln>
+                      <a:noFill/>
+                    </a:ln>
+                    <a:extLst>
+                      <a:ext uri="{53640926-AAD7-44D8-BBD7-CCE9431645EC}">
+                        <a14:shadowObscured xmlns:a14="http://schemas.microsoft.com/office/drawing/2010/main"/>
+                      </a:ext>
+                    </a:extLst>
+                  </pic:spPr>
+                </pic:pic>
+              </a:graphicData>
+            </a:graphic>
+            <wp14:sizeRelH relativeFrom="margin">
+              <wp14:pctWidth>0</wp14:pctWidth>
+            </wp14:sizeRelH>
+            <wp14:sizeRelV relativeFrom="margin">
+              <wp14:pctHeight>0</wp14:pctHeight>
+            </wp14:sizeRelV>
+          </wp:anchor>
+        </w:drawing>
+      </w:r>
+      <w:r>
+        <w:rPr>
+          <w:sz w:val="24"/>
+          <w:szCs w:val="24"/>
+          <w:u w:val="single"/>
+        </w:rPr>
+        <w:t>Saudská Arábia</w:t>
+      </w:r>
+    </w:p>
+    <w:p>
+      <w:pPr>
+        <w:rPr>
+          <w:sz w:val="24"/>
+          <w:szCs w:val="24"/>
+        </w:rPr>
+      </w:pPr>
+      <w:r>
+        <w:rPr>
+          <w:noProof/>
+        </w:rPr>
+        <mc:AlternateContent>
+          <mc:Choice Requires="wps">
+            <w:drawing>
+              <wp:anchor distT="0" distB="0" distL="114300" distR="114300" simplePos="0" relativeHeight="251706368" behindDoc="1" locked="0" layoutInCell="1" allowOverlap="1" wp14:anchorId="62680FD4" wp14:editId="56B117BD">
+                <wp:simplePos x="0" y="0"/>
+                <wp:positionH relativeFrom="column">
+                  <wp:posOffset>3924300</wp:posOffset>
+                </wp:positionH>
+                <wp:positionV relativeFrom="paragraph">
+                  <wp:posOffset>1628140</wp:posOffset>
+                </wp:positionV>
+                <wp:extent cx="295275" cy="238125"/>
+                <wp:effectExtent l="0" t="0" r="9525" b="9525"/>
+                <wp:wrapTight wrapText="bothSides">
+                  <wp:wrapPolygon edited="0">
+                    <wp:start x="0" y="0"/>
+                    <wp:lineTo x="0" y="20736"/>
+                    <wp:lineTo x="20903" y="20736"/>
+                    <wp:lineTo x="20903" y="0"/>
+                    <wp:lineTo x="0" y="0"/>
+                  </wp:wrapPolygon>
+                </wp:wrapTight>
+                <wp:docPr id="41" name="Textové pole 41"/>
+                <wp:cNvGraphicFramePr/>
+                <a:graphic xmlns:a="http://schemas.openxmlformats.org/drawingml/2006/main">
+                  <a:graphicData uri="http://schemas.microsoft.com/office/word/2010/wordprocessingShape">
+                    <wps:wsp>
+                      <wps:cNvSpPr txBox="1"/>
+                      <wps:spPr>
+                        <a:xfrm>
+                          <a:off x="0" y="0"/>
+                          <a:ext cx="295275" cy="238125"/>
+                        </a:xfrm>
+                        <a:prstGeom prst="rect">
+                          <a:avLst/>
+                        </a:prstGeom>
+                        <a:solidFill>
+                          <a:prstClr val="white"/>
+                        </a:solidFill>
+                        <a:ln>
+                          <a:noFill/>
+                        </a:ln>
+                      </wps:spPr>
+                      <wps:txbx>
+                        <w:txbxContent>
+                          <w:p>
+                            <w:pPr>
+                              <w:pStyle w:val="Popis"/>
+                              <w:rPr>
+                                <w:noProof/>
+                              </w:rPr>
+                            </w:pPr>
+                            <w:r>
+                              <w:t xml:space="preserve">Tab. </w:t>
+                            </w:r>
+                            <w:r>
+                              <w:fldChar w:fldCharType="begin"/>
+                            </w:r>
+                            <w:r>
+                              <w:instrText xml:space="preserve"> SEQ Tab. \* ARABIC </w:instrText>
+                            </w:r>
+                            <w:r>
+                              <w:fldChar w:fldCharType="separate"/>
+                            </w:r>
+                            <w:r>
+                              <w:rPr>
+                                <w:noProof/>
+                              </w:rPr>
+                              <w:t>5</w:t>
+                            </w:r>
+                            <w:r>
+                              <w:fldChar w:fldCharType="end"/>
+                            </w:r>
+                          </w:p>
+                        </w:txbxContent>
+                      </wps:txbx>
+                      <wps:bodyPr rot="0" spcFirstLastPara="0" vertOverflow="overflow" horzOverflow="overflow" vert="horz" wrap="square" lIns="0" tIns="0" rIns="0" bIns="0" numCol="1" spcCol="0" rtlCol="0" fromWordArt="0" anchor="t" anchorCtr="0" forceAA="0" compatLnSpc="1">
+                        <a:prstTxWarp prst="textNoShape">
+                          <a:avLst/>
+                        </a:prstTxWarp>
+                        <a:noAutofit/>
+                      </wps:bodyPr>
+                    </wps:wsp>
+                  </a:graphicData>
+                </a:graphic>
+                <wp14:sizeRelH relativeFrom="margin">
+                  <wp14:pctWidth>0</wp14:pctWidth>
+                </wp14:sizeRelH>
+                <wp14:sizeRelV relativeFrom="margin">
+                  <wp14:pctHeight>0</wp14:pctHeight>
+                </wp14:sizeRelV>
+              </wp:anchor>
+            </w:drawing>
+          </mc:Choice>
+          <mc:Fallback>
+            <w:pict>
+              <v:shape w14:anchorId="62680FD4" id="Textové pole 41" o:spid="_x0000_s1040" type="#_x0000_t202" style="position:absolute;margin-left:309pt;margin-top:128.2pt;width:23.25pt;height:18.75pt;z-index:-251610112;visibility:visible;mso-wrap-style:square;mso-width-percent:0;mso-height-percent:0;mso-wrap-distance-left:9pt;mso-wrap-distance-top:0;mso-wrap-distance-right:9pt;mso-wrap-distance-bottom:0;mso-position-horizontal:absolute;mso-position-horizontal-relative:text;mso-position-vertical:absolute;mso-position-vertical-relative:text;mso-width-percent:0;mso-height-percent:0;mso-width-relative:margin;mso-height-relative:margin;v-text-anchor:top" o:gfxdata="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" stroked="f">
+                <v:textbox inset="0,0,0,0">
+                  <w:txbxContent>
+                    <w:p>
+                      <w:pPr>
+                        <w:pStyle w:val="Popis"/>
+                        <w:rPr>
+                          <w:noProof/>
+                        </w:rPr>
+                      </w:pPr>
+                      <w:r>
+                        <w:t xml:space="preserve">Tab. </w:t>
+                      </w:r>
+                      <w:r>
+                        <w:fldChar w:fldCharType="begin"/>
+                      </w:r>
+                      <w:r>
+                        <w:instrText xml:space="preserve"> SEQ Tab. \* ARABIC </w:instrText>
+                      </w:r>
+                      <w:r>
+                        <w:fldChar w:fldCharType="separate"/>
+                      </w:r>
+                      <w:r>
+                        <w:rPr>
+                          <w:noProof/>
+                        </w:rPr>
+                        <w:t>5</w:t>
+                      </w:r>
+                      <w:r>
+                        <w:fldChar w:fldCharType="end"/>
+                      </w:r>
+                    </w:p>
+                  </w:txbxContent>
+                </v:textbox>
+                <w10:wrap type="tight"/>
+              </v:shape>
+            </w:pict>
+          </mc:Fallback>
+        </mc:AlternateContent>
+      </w:r>
+      <w:r>
+        <w:rPr>
+          <w:sz w:val="24"/>
+          <w:szCs w:val="24"/>
+        </w:rPr>
+        <w:t xml:space="preserve">V Saudskej Arábii je </w:t>
+      </w:r>
+      <w:r>
+        <w:rPr>
+          <w:sz w:val="24"/>
+          <w:szCs w:val="24"/>
+        </w:rPr>
+        <w:t xml:space="preserve">zaznamenaných </w:t>
+      </w:r>
+      <w:r>
+        <w:rPr>
+          <w:sz w:val="24"/>
+          <w:szCs w:val="24"/>
+        </w:rPr>
+        <w:t>90 elektrární (</w:t>
+      </w:r>
+      <w:r>
+        <w:rPr>
+          <w:i/>
+          <w:iCs/>
+          <w:sz w:val="24"/>
+          <w:szCs w:val="24"/>
+        </w:rPr>
+        <w:t>Tab. 4</w:t>
+      </w:r>
+      <w:r>
+        <w:rPr>
+          <w:sz w:val="24"/>
+          <w:szCs w:val="24"/>
+        </w:rPr>
+        <w:t xml:space="preserve">), </w:t>
+      </w:r>
+      <w:r>
+        <w:rPr>
+          <w:sz w:val="24"/>
+          <w:szCs w:val="24"/>
           <w:lang w:val="en-US"/>
         </w:rPr>
+        <w:t xml:space="preserve">z toho </w:t>
+      </w:r>
+      <w:r>
+        <w:rPr>
+          <w:sz w:val="24"/>
+          <w:szCs w:val="24"/>
+        </w:rPr>
+        <w:t>drvivá</w:t>
+      </w:r>
+      <w:r>
+        <w:rPr>
+          <w:sz w:val="24"/>
+          <w:szCs w:val="24"/>
+        </w:rPr>
+        <w:t xml:space="preserve"> väčšina beží na ropu alebo zemný plyn. Je to celkom pochopiteľné, nakoľko tieto zdroje sú priamo v krajine vo veľkom dostupné. </w:t>
+      </w:r>
+      <w:r>
+        <w:rPr>
+          <w:sz w:val="24"/>
+          <w:szCs w:val="24"/>
+        </w:rPr>
+        <w:t xml:space="preserve">Zopár solárnych elektrární vyzerá ako záblesk smerovania krajiny k obnoviteľným zdrojom, ale vzhľadom na obrovské zásoby ropy a plynu je to dosť nepravdepodobné. Ako vidíme na </w:t>
+      </w:r>
+      <w:r>
+        <w:rPr>
+          <w:i/>
+          <w:iCs/>
+          <w:sz w:val="24"/>
+          <w:szCs w:val="24"/>
+        </w:rPr>
+        <w:t>Obr. 11</w:t>
+      </w:r>
+      <w:r>
+        <w:rPr>
+          <w:sz w:val="24"/>
+          <w:szCs w:val="24"/>
+        </w:rPr>
+        <w:t xml:space="preserve">, väčšina elektrární sa sústredí na </w:t>
+      </w:r>
+      <w:r>
+        <w:rPr>
+          <w:sz w:val="24"/>
+          <w:szCs w:val="24"/>
+        </w:rPr>
+        <w:lastRenderedPageBreak/>
+        <w:t>pobreží, pričom paroplynové sú na východnom a ropné hlavne na západnom, zrejme nebudú príliš ďaleko od jednotlivých ložísk.</w:t>
+      </w:r>
+    </w:p>
+    <w:p>
+      <w:pPr>
+        <w:rPr>
+          <w:sz w:val="24"/>
+          <w:szCs w:val="24"/>
+          <w:u w:val="single"/>
+        </w:rPr>
       </w:pPr>
-      <w:r>
-        <w:rPr>
-          <w:sz w:val="24"/>
-          <w:szCs w:val="24"/>
-        </w:rPr>
-        <w:t>Ešte krajiny</w:t>
-      </w:r>
-      <w:r>
-        <w:rPr>
-          <w:sz w:val="24"/>
-          <w:szCs w:val="24"/>
+    </w:p>
+    <w:p>
+      <w:pPr>
+        <w:rPr>
+          <w:sz w:val="24"/>
+          <w:szCs w:val="24"/>
+          <w:u w:val="single"/>
           <w:lang w:val="en-US"/>
         </w:rPr>
-        <w:t>???</w:t>
-      </w:r>
+      </w:pPr>
+      <w:r>
+        <w:rPr>
+          <w:noProof/>
+        </w:rPr>
+        <mc:AlternateContent>
+          <mc:Choice Requires="wps">
+            <w:drawing>
+              <wp:anchor distT="0" distB="0" distL="114300" distR="114300" simplePos="0" relativeHeight="251709440" behindDoc="1" locked="0" layoutInCell="1" allowOverlap="1" wp14:anchorId="60B6EAEE" wp14:editId="4E699D1B">
+                <wp:simplePos x="0" y="0"/>
+                <wp:positionH relativeFrom="column">
+                  <wp:posOffset>847725</wp:posOffset>
+                </wp:positionH>
+                <wp:positionV relativeFrom="paragraph">
+                  <wp:posOffset>3836670</wp:posOffset>
+                </wp:positionV>
+                <wp:extent cx="352425" cy="635"/>
+                <wp:effectExtent l="0" t="0" r="9525" b="0"/>
+                <wp:wrapTight wrapText="bothSides">
+                  <wp:wrapPolygon edited="0">
+                    <wp:start x="0" y="0"/>
+                    <wp:lineTo x="0" y="20057"/>
+                    <wp:lineTo x="21016" y="20057"/>
+                    <wp:lineTo x="21016" y="0"/>
+                    <wp:lineTo x="0" y="0"/>
+                  </wp:wrapPolygon>
+                </wp:wrapTight>
+                <wp:docPr id="45" name="Textové pole 45"/>
+                <wp:cNvGraphicFramePr/>
+                <a:graphic xmlns:a="http://schemas.openxmlformats.org/drawingml/2006/main">
+                  <a:graphicData uri="http://schemas.microsoft.com/office/word/2010/wordprocessingShape">
+                    <wps:wsp>
+                      <wps:cNvSpPr txBox="1"/>
+                      <wps:spPr>
+                        <a:xfrm>
+                          <a:off x="0" y="0"/>
+                          <a:ext cx="352425" cy="635"/>
+                        </a:xfrm>
+                        <a:prstGeom prst="rect">
+                          <a:avLst/>
+                        </a:prstGeom>
+                        <a:solidFill>
+                          <a:prstClr val="white"/>
+                        </a:solidFill>
+                        <a:ln>
+                          <a:noFill/>
+                        </a:ln>
+                      </wps:spPr>
+                      <wps:txbx>
+                        <w:txbxContent>
+                          <w:p>
+                            <w:pPr>
+                              <w:pStyle w:val="Popis"/>
+                            </w:pPr>
+                            <w:r>
+                              <w:t>Obr.11</w:t>
+                            </w:r>
+                          </w:p>
+                        </w:txbxContent>
+                      </wps:txbx>
+                      <wps:bodyPr rot="0" spcFirstLastPara="0" vertOverflow="overflow" horzOverflow="overflow" vert="horz" wrap="square" lIns="0" tIns="0" rIns="0" bIns="0" numCol="1" spcCol="0" rtlCol="0" fromWordArt="0" anchor="t" anchorCtr="0" forceAA="0" compatLnSpc="1">
+                        <a:prstTxWarp prst="textNoShape">
+                          <a:avLst/>
+                        </a:prstTxWarp>
+                        <a:spAutoFit/>
+                      </wps:bodyPr>
+                    </wps:wsp>
+                  </a:graphicData>
+                </a:graphic>
+                <wp14:sizeRelH relativeFrom="margin">
+                  <wp14:pctWidth>0</wp14:pctWidth>
+                </wp14:sizeRelH>
+              </wp:anchor>
+            </w:drawing>
+          </mc:Choice>
+          <mc:Fallback>
+            <w:pict>
+              <v:shape w14:anchorId="60B6EAEE" id="Textové pole 45" o:spid="_x0000_s1041" type="#_x0000_t202" style="position:absolute;margin-left:66.75pt;margin-top:302.1pt;width:27.75pt;height:.05pt;z-index:-251607040;visibility:visible;mso-wrap-style:square;mso-width-percent:0;mso-wrap-distance-left:9pt;mso-wrap-distance-top:0;mso-wrap-distance-right:9pt;mso-wrap-distance-bottom:0;mso-position-horizontal:absolute;mso-position-horizontal-relative:text;mso-position-vertical:absolute;mso-position-vertical-relative:text;mso-width-percent:0;mso-width-relative:margin;v-text-anchor:top" o:gfxdata="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" stroked="f">
+                <v:textbox style="mso-fit-shape-to-text:t" inset="0,0,0,0">
+                  <w:txbxContent>
+                    <w:p>
+                      <w:pPr>
+                        <w:pStyle w:val="Popis"/>
+                      </w:pPr>
+                      <w:r>
+                        <w:t>Obr.11</w:t>
+                      </w:r>
+                    </w:p>
+                  </w:txbxContent>
+                </v:textbox>
+                <w10:wrap type="tight"/>
+              </v:shape>
+            </w:pict>
+          </mc:Fallback>
+        </mc:AlternateContent>
+      </w:r>
+      <w:r>
+        <w:rPr>
+          <w:noProof/>
+          <w:sz w:val="24"/>
+          <w:szCs w:val="24"/>
+          <w:u w:val="single"/>
+        </w:rPr>
+        <w:drawing>
+          <wp:anchor distT="0" distB="0" distL="114300" distR="114300" simplePos="0" relativeHeight="251707392" behindDoc="1" locked="0" layoutInCell="1" allowOverlap="1" wp14:anchorId="66DC013B" wp14:editId="13171B49">
+            <wp:simplePos x="0" y="0"/>
+            <wp:positionH relativeFrom="column">
+              <wp:posOffset>0</wp:posOffset>
+            </wp:positionH>
+            <wp:positionV relativeFrom="paragraph">
+              <wp:posOffset>0</wp:posOffset>
+            </wp:positionV>
+            <wp:extent cx="5943600" cy="4103370"/>
+            <wp:effectExtent l="0" t="0" r="0" b="0"/>
+            <wp:wrapTight wrapText="bothSides">
+              <wp:wrapPolygon edited="0">
+                <wp:start x="0" y="0"/>
+                <wp:lineTo x="0" y="21460"/>
+                <wp:lineTo x="21531" y="21460"/>
+                <wp:lineTo x="21531" y="0"/>
+                <wp:lineTo x="0" y="0"/>
+              </wp:wrapPolygon>
+            </wp:wrapTight>
+            <wp:docPr id="43" name="Obrázok 43" descr="Obrázok, na ktorom je mapa&#10;&#10;Automaticky generovaný popis"/>
+            <wp:cNvGraphicFramePr>
+              <a:graphicFrameLocks xmlns:a="http://schemas.openxmlformats.org/drawingml/2006/main" noChangeAspect="1"/>
+            </wp:cNvGraphicFramePr>
+            <a:graphic xmlns:a="http://schemas.openxmlformats.org/drawingml/2006/main">
+              <a:graphicData uri="http://schemas.openxmlformats.org/drawingml/2006/picture">
+                <pic:pic xmlns:pic="http://schemas.openxmlformats.org/drawingml/2006/picture">
+                  <pic:nvPicPr>
+                    <pic:cNvPr id="43" name="Obrázok 43" descr="Obrázok, na ktorom je mapa&#10;&#10;Automaticky generovaný popis"/>
+                    <pic:cNvPicPr/>
+                  </pic:nvPicPr>
+                  <pic:blipFill rotWithShape="1">
+                    <a:blip r:embed="rId22">
+                      <a:extLst>
+                        <a:ext uri="{28A0092B-C50C-407E-A947-70E740481C1C}">
+                          <a14:useLocalDpi xmlns:a14="http://schemas.microsoft.com/office/drawing/2010/main" val="0"/>
+                        </a:ext>
+                      </a:extLst>
+                    </a:blip>
+                    <a:srcRect t="1" b="13584"/>
+                    <a:stretch/>
+                  </pic:blipFill>
+                  <pic:spPr bwMode="auto">
+                    <a:xfrm>
+                      <a:off x="0" y="0"/>
+                      <a:ext cx="5943600" cy="4103370"/>
+                    </a:xfrm>
+                    <a:prstGeom prst="rect">
+                      <a:avLst/>
+                    </a:prstGeom>
+                    <a:ln>
+                      <a:noFill/>
+                    </a:ln>
+                    <a:extLst>
+                      <a:ext uri="{53640926-AAD7-44D8-BBD7-CCE9431645EC}">
+                        <a14:shadowObscured xmlns:a14="http://schemas.microsoft.com/office/drawing/2010/main"/>
+                      </a:ext>
+                    </a:extLst>
+                  </pic:spPr>
+                </pic:pic>
+              </a:graphicData>
+            </a:graphic>
+            <wp14:sizeRelV relativeFrom="margin">
+              <wp14:pctHeight>0</wp14:pctHeight>
+            </wp14:sizeRelV>
+          </wp:anchor>
+        </w:drawing>
+      </w:r>
+      <w:r>
+        <w:rPr>
+          <w:sz w:val="24"/>
+          <w:szCs w:val="24"/>
+          <w:u w:val="single"/>
+          <w:lang w:val="en-US"/>
+        </w:rPr>
+        <w:t>Island</w:t>
+      </w:r>
+    </w:p>
+    <w:p>
+      <w:pPr>
+        <w:rPr>
+          <w:sz w:val="24"/>
+          <w:szCs w:val="24"/>
+        </w:rPr>
+      </w:pPr>
+      <w:r>
+        <w:rPr>
+          <w:noProof/>
+        </w:rPr>
+        <mc:AlternateContent>
+          <mc:Choice Requires="wps">
+            <w:drawing>
+              <wp:anchor distT="0" distB="0" distL="114300" distR="114300" simplePos="0" relativeHeight="251715584" behindDoc="1" locked="0" layoutInCell="1" allowOverlap="1" wp14:anchorId="724B1EF1" wp14:editId="06178302">
+                <wp:simplePos x="0" y="0"/>
+                <wp:positionH relativeFrom="column">
+                  <wp:posOffset>3562350</wp:posOffset>
+                </wp:positionH>
+                <wp:positionV relativeFrom="paragraph">
+                  <wp:posOffset>2759075</wp:posOffset>
+                </wp:positionV>
+                <wp:extent cx="381000" cy="635"/>
+                <wp:effectExtent l="0" t="0" r="0" b="0"/>
+                <wp:wrapTight wrapText="bothSides">
+                  <wp:wrapPolygon edited="0">
+                    <wp:start x="0" y="0"/>
+                    <wp:lineTo x="0" y="20057"/>
+                    <wp:lineTo x="20520" y="20057"/>
+                    <wp:lineTo x="20520" y="0"/>
+                    <wp:lineTo x="0" y="0"/>
+                  </wp:wrapPolygon>
+                </wp:wrapTight>
+                <wp:docPr id="50" name="Textové pole 50"/>
+                <wp:cNvGraphicFramePr/>
+                <a:graphic xmlns:a="http://schemas.openxmlformats.org/drawingml/2006/main">
+                  <a:graphicData uri="http://schemas.microsoft.com/office/word/2010/wordprocessingShape">
+                    <wps:wsp>
+                      <wps:cNvSpPr txBox="1"/>
+                      <wps:spPr>
+                        <a:xfrm>
+                          <a:off x="0" y="0"/>
+                          <a:ext cx="381000" cy="635"/>
+                        </a:xfrm>
+                        <a:prstGeom prst="rect">
+                          <a:avLst/>
+                        </a:prstGeom>
+                        <a:solidFill>
+                          <a:prstClr val="white"/>
+                        </a:solidFill>
+                        <a:ln>
+                          <a:noFill/>
+                        </a:ln>
+                      </wps:spPr>
+                      <wps:txbx>
+                        <w:txbxContent>
+                          <w:p>
+                            <w:pPr>
+                              <w:pStyle w:val="Popis"/>
+                              <w:rPr>
+                                <w:noProof/>
+                                <w:sz w:val="24"/>
+                                <w:szCs w:val="24"/>
+                                <w:u w:val="single"/>
+                              </w:rPr>
+                            </w:pPr>
+                            <w:r>
+                              <w:t xml:space="preserve">Obr. </w:t>
+                            </w:r>
+                            <w:r>
+                              <w:fldChar w:fldCharType="begin"/>
+                            </w:r>
+                            <w:r>
+                              <w:instrText xml:space="preserve"> SEQ Obrázok \* ARABIC </w:instrText>
+                            </w:r>
+                            <w:r>
+                              <w:fldChar w:fldCharType="separate"/>
+                            </w:r>
+                            <w:r>
+                              <w:rPr>
+                                <w:noProof/>
+                              </w:rPr>
+                              <w:t>1</w:t>
+                            </w:r>
+                            <w:r>
+                              <w:fldChar w:fldCharType="end"/>
+                            </w:r>
+                            <w:r>
+                              <w:t>2</w:t>
+                            </w:r>
+                          </w:p>
+                        </w:txbxContent>
+                      </wps:txbx>
+                      <wps:bodyPr rot="0" spcFirstLastPara="0" vertOverflow="overflow" horzOverflow="overflow" vert="horz" wrap="square" lIns="0" tIns="0" rIns="0" bIns="0" numCol="1" spcCol="0" rtlCol="0" fromWordArt="0" anchor="t" anchorCtr="0" forceAA="0" compatLnSpc="1">
+                        <a:prstTxWarp prst="textNoShape">
+                          <a:avLst/>
+                        </a:prstTxWarp>
+                        <a:spAutoFit/>
+                      </wps:bodyPr>
+                    </wps:wsp>
+                  </a:graphicData>
+                </a:graphic>
+                <wp14:sizeRelH relativeFrom="margin">
+                  <wp14:pctWidth>0</wp14:pctWidth>
+                </wp14:sizeRelH>
+              </wp:anchor>
+            </w:drawing>
+          </mc:Choice>
+          <mc:Fallback>
+            <w:pict>
+              <v:shape w14:anchorId="724B1EF1" id="Textové pole 50" o:spid="_x0000_s1042" type="#_x0000_t202" style="position:absolute;margin-left:280.5pt;margin-top:217.25pt;width:30pt;height:.05pt;z-index:-251600896;visibility:visible;mso-wrap-style:square;mso-width-percent:0;mso-wrap-distance-left:9pt;mso-wrap-distance-top:0;mso-wrap-distance-right:9pt;mso-wrap-distance-bottom:0;mso-position-horizontal:absolute;mso-position-horizontal-relative:text;mso-position-vertical:absolute;mso-position-vertical-relative:text;mso-width-percent:0;mso-width-relative:margin;v-text-anchor:top" o:gfxdata="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" stroked="f">
+                <v:textbox style="mso-fit-shape-to-text:t" inset="0,0,0,0">
+                  <w:txbxContent>
+                    <w:p>
+                      <w:pPr>
+                        <w:pStyle w:val="Popis"/>
+                        <w:rPr>
+                          <w:noProof/>
+                          <w:sz w:val="24"/>
+                          <w:szCs w:val="24"/>
+                          <w:u w:val="single"/>
+                        </w:rPr>
+                      </w:pPr>
+                      <w:r>
+                        <w:t xml:space="preserve">Obr. </w:t>
+                      </w:r>
+                      <w:r>
+                        <w:fldChar w:fldCharType="begin"/>
+                      </w:r>
+                      <w:r>
+                        <w:instrText xml:space="preserve"> SEQ Obrázok \* ARABIC </w:instrText>
+                      </w:r>
+                      <w:r>
+                        <w:fldChar w:fldCharType="separate"/>
+                      </w:r>
+                      <w:r>
+                        <w:rPr>
+                          <w:noProof/>
+                        </w:rPr>
+                        <w:t>1</w:t>
+                      </w:r>
+                      <w:r>
+                        <w:fldChar w:fldCharType="end"/>
+                      </w:r>
+                      <w:r>
+                        <w:t>2</w:t>
+                      </w:r>
+                    </w:p>
+                  </w:txbxContent>
+                </v:textbox>
+                <w10:wrap type="tight"/>
+              </v:shape>
+            </w:pict>
+          </mc:Fallback>
+        </mc:AlternateContent>
+      </w:r>
+      <w:r>
+        <w:rPr>
+          <w:noProof/>
+          <w:sz w:val="24"/>
+          <w:szCs w:val="24"/>
+          <w:u w:val="single"/>
+          <w:lang w:val="en-US"/>
+        </w:rPr>
+        <w:drawing>
+          <wp:anchor distT="0" distB="0" distL="114300" distR="114300" simplePos="0" relativeHeight="251710464" behindDoc="1" locked="0" layoutInCell="1" allowOverlap="1" wp14:anchorId="332F1B20" wp14:editId="29828953">
+            <wp:simplePos x="0" y="0"/>
+            <wp:positionH relativeFrom="column">
+              <wp:posOffset>-219075</wp:posOffset>
+            </wp:positionH>
+            <wp:positionV relativeFrom="paragraph">
+              <wp:posOffset>1025525</wp:posOffset>
+            </wp:positionV>
+            <wp:extent cx="3118485" cy="1990725"/>
+            <wp:effectExtent l="0" t="0" r="5715" b="9525"/>
+            <wp:wrapTight wrapText="bothSides">
+              <wp:wrapPolygon edited="0">
+                <wp:start x="0" y="0"/>
+                <wp:lineTo x="0" y="21497"/>
+                <wp:lineTo x="21508" y="21497"/>
+                <wp:lineTo x="21508" y="0"/>
+                <wp:lineTo x="0" y="0"/>
+              </wp:wrapPolygon>
+            </wp:wrapTight>
+            <wp:docPr id="47" name="Obrázok 47" descr="Obrázok, na ktorom je stôl&#10;&#10;Automaticky generovaný popis"/>
+            <wp:cNvGraphicFramePr>
+              <a:graphicFrameLocks xmlns:a="http://schemas.openxmlformats.org/drawingml/2006/main" noChangeAspect="1"/>
+            </wp:cNvGraphicFramePr>
+            <a:graphic xmlns:a="http://schemas.openxmlformats.org/drawingml/2006/main">
+              <a:graphicData uri="http://schemas.openxmlformats.org/drawingml/2006/picture">
+                <pic:pic xmlns:pic="http://schemas.openxmlformats.org/drawingml/2006/picture">
+                  <pic:nvPicPr>
+                    <pic:cNvPr id="47" name="Obrázok 47" descr="Obrázok, na ktorom je stôl&#10;&#10;Automaticky generovaný popis"/>
+                    <pic:cNvPicPr/>
+                  </pic:nvPicPr>
+                  <pic:blipFill rotWithShape="1">
+                    <a:blip r:embed="rId23">
+                      <a:extLst>
+                        <a:ext uri="{28A0092B-C50C-407E-A947-70E740481C1C}">
+                          <a14:useLocalDpi xmlns:a14="http://schemas.microsoft.com/office/drawing/2010/main" val="0"/>
+                        </a:ext>
+                      </a:extLst>
+                    </a:blip>
+                    <a:srcRect t="-7" b="53569"/>
+                    <a:stretch/>
+                  </pic:blipFill>
+                  <pic:spPr bwMode="auto">
+                    <a:xfrm>
+                      <a:off x="0" y="0"/>
+                      <a:ext cx="3118485" cy="1990725"/>
+                    </a:xfrm>
+                    <a:prstGeom prst="rect">
+                      <a:avLst/>
+                    </a:prstGeom>
+                    <a:ln>
+                      <a:noFill/>
+                    </a:ln>
+                    <a:extLst>
+                      <a:ext uri="{53640926-AAD7-44D8-BBD7-CCE9431645EC}">
+                        <a14:shadowObscured xmlns:a14="http://schemas.microsoft.com/office/drawing/2010/main"/>
+                      </a:ext>
+                    </a:extLst>
+                  </pic:spPr>
+                </pic:pic>
+              </a:graphicData>
+            </a:graphic>
+            <wp14:sizeRelH relativeFrom="margin">
+              <wp14:pctWidth>0</wp14:pctWidth>
+            </wp14:sizeRelH>
+            <wp14:sizeRelV relativeFrom="margin">
+              <wp14:pctHeight>0</wp14:pctHeight>
+            </wp14:sizeRelV>
+          </wp:anchor>
+        </w:drawing>
+      </w:r>
+      <w:r>
+        <w:rPr>
+          <w:noProof/>
+        </w:rPr>
+        <mc:AlternateContent>
+          <mc:Choice Requires="wps">
+            <w:drawing>
+              <wp:anchor distT="0" distB="0" distL="114300" distR="114300" simplePos="0" relativeHeight="251712512" behindDoc="1" locked="0" layoutInCell="1" allowOverlap="1" wp14:anchorId="1A2C4E41" wp14:editId="0CA33B32">
+                <wp:simplePos x="0" y="0"/>
+                <wp:positionH relativeFrom="column">
+                  <wp:posOffset>466725</wp:posOffset>
+                </wp:positionH>
+                <wp:positionV relativeFrom="paragraph">
+                  <wp:posOffset>2649220</wp:posOffset>
+                </wp:positionV>
+                <wp:extent cx="361950" cy="635"/>
+                <wp:effectExtent l="0" t="0" r="0" b="0"/>
+                <wp:wrapTight wrapText="bothSides">
+                  <wp:wrapPolygon edited="0">
+                    <wp:start x="0" y="0"/>
+                    <wp:lineTo x="0" y="20057"/>
+                    <wp:lineTo x="20463" y="20057"/>
+                    <wp:lineTo x="20463" y="0"/>
+                    <wp:lineTo x="0" y="0"/>
+                  </wp:wrapPolygon>
+                </wp:wrapTight>
+                <wp:docPr id="48" name="Textové pole 48"/>
+                <wp:cNvGraphicFramePr/>
+                <a:graphic xmlns:a="http://schemas.openxmlformats.org/drawingml/2006/main">
+                  <a:graphicData uri="http://schemas.microsoft.com/office/word/2010/wordprocessingShape">
+                    <wps:wsp>
+                      <wps:cNvSpPr txBox="1"/>
+                      <wps:spPr>
+                        <a:xfrm>
+                          <a:off x="0" y="0"/>
+                          <a:ext cx="361950" cy="635"/>
+                        </a:xfrm>
+                        <a:prstGeom prst="rect">
+                          <a:avLst/>
+                        </a:prstGeom>
+                        <a:solidFill>
+                          <a:prstClr val="white"/>
+                        </a:solidFill>
+                        <a:ln>
+                          <a:noFill/>
+                        </a:ln>
+                      </wps:spPr>
+                      <wps:txbx>
+                        <w:txbxContent>
+                          <w:p>
+                            <w:pPr>
+                              <w:pStyle w:val="Popis"/>
+                              <w:rPr>
+                                <w:noProof/>
+                                <w:sz w:val="24"/>
+                                <w:szCs w:val="24"/>
+                                <w:u w:val="single"/>
+                              </w:rPr>
+                            </w:pPr>
+                            <w:r>
+                              <w:t xml:space="preserve">Tab. </w:t>
+                            </w:r>
+                            <w:r>
+                              <w:fldChar w:fldCharType="begin"/>
+                            </w:r>
+                            <w:r>
+                              <w:instrText xml:space="preserve"> SEQ Tab. \* ARABIC </w:instrText>
+                            </w:r>
+                            <w:r>
+                              <w:fldChar w:fldCharType="separate"/>
+                            </w:r>
+                            <w:r>
+                              <w:rPr>
+                                <w:noProof/>
+                              </w:rPr>
+                              <w:t>6</w:t>
+                            </w:r>
+                            <w:r>
+                              <w:fldChar w:fldCharType="end"/>
+                            </w:r>
+                          </w:p>
+                        </w:txbxContent>
+                      </wps:txbx>
+                      <wps:bodyPr rot="0" spcFirstLastPara="0" vertOverflow="overflow" horzOverflow="overflow" vert="horz" wrap="square" lIns="0" tIns="0" rIns="0" bIns="0" numCol="1" spcCol="0" rtlCol="0" fromWordArt="0" anchor="t" anchorCtr="0" forceAA="0" compatLnSpc="1">
+                        <a:prstTxWarp prst="textNoShape">
+                          <a:avLst/>
+                        </a:prstTxWarp>
+                        <a:spAutoFit/>
+                      </wps:bodyPr>
+                    </wps:wsp>
+                  </a:graphicData>
+                </a:graphic>
+                <wp14:sizeRelH relativeFrom="margin">
+                  <wp14:pctWidth>0</wp14:pctWidth>
+                </wp14:sizeRelH>
+              </wp:anchor>
+            </w:drawing>
+          </mc:Choice>
+          <mc:Fallback>
+            <w:pict>
+              <v:shape w14:anchorId="1A2C4E41" id="Textové pole 48" o:spid="_x0000_s1043" type="#_x0000_t202" style="position:absolute;margin-left:36.75pt;margin-top:208.6pt;width:28.5pt;height:.05pt;z-index:-251603968;visibility:visible;mso-wrap-style:square;mso-width-percent:0;mso-wrap-distance-left:9pt;mso-wrap-distance-top:0;mso-wrap-distance-right:9pt;mso-wrap-distance-bottom:0;mso-position-horizontal:absolute;mso-position-horizontal-relative:text;mso-position-vertical:absolute;mso-position-vertical-relative:text;mso-width-percent:0;mso-width-relative:margin;v-text-anchor:top" o:gfxdata="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" stroked="f">
+                <v:textbox style="mso-fit-shape-to-text:t" inset="0,0,0,0">
+                  <w:txbxContent>
+                    <w:p>
+                      <w:pPr>
+                        <w:pStyle w:val="Popis"/>
+                        <w:rPr>
+                          <w:noProof/>
+                          <w:sz w:val="24"/>
+                          <w:szCs w:val="24"/>
+                          <w:u w:val="single"/>
+                        </w:rPr>
+                      </w:pPr>
+                      <w:r>
+                        <w:t xml:space="preserve">Tab. </w:t>
+                      </w:r>
+                      <w:r>
+                        <w:fldChar w:fldCharType="begin"/>
+                      </w:r>
+                      <w:r>
+                        <w:instrText xml:space="preserve"> SEQ Tab. \* ARABIC </w:instrText>
+                      </w:r>
+                      <w:r>
+                        <w:fldChar w:fldCharType="separate"/>
+                      </w:r>
+                      <w:r>
+                        <w:rPr>
+                          <w:noProof/>
+                        </w:rPr>
+                        <w:t>6</w:t>
+                      </w:r>
+                      <w:r>
+                        <w:fldChar w:fldCharType="end"/>
+                      </w:r>
+                    </w:p>
+                  </w:txbxContent>
+                </v:textbox>
+                <w10:wrap type="tight"/>
+              </v:shape>
+            </w:pict>
+          </mc:Fallback>
+        </mc:AlternateContent>
+      </w:r>
+      <w:r>
+        <w:rPr>
+          <w:noProof/>
+        </w:rPr>
+        <w:drawing>
+          <wp:anchor distT="0" distB="0" distL="114300" distR="114300" simplePos="0" relativeHeight="251713536" behindDoc="1" locked="0" layoutInCell="1" allowOverlap="1" wp14:anchorId="59B2C2DE" wp14:editId="75C8B57E">
+            <wp:simplePos x="0" y="0"/>
+            <wp:positionH relativeFrom="column">
+              <wp:posOffset>3181350</wp:posOffset>
+            </wp:positionH>
+            <wp:positionV relativeFrom="paragraph">
+              <wp:posOffset>339725</wp:posOffset>
+            </wp:positionV>
+            <wp:extent cx="3352800" cy="2682240"/>
+            <wp:effectExtent l="0" t="0" r="0" b="3810"/>
+            <wp:wrapTight wrapText="bothSides">
+              <wp:wrapPolygon edited="0">
+                <wp:start x="0" y="0"/>
+                <wp:lineTo x="0" y="21477"/>
+                <wp:lineTo x="21477" y="21477"/>
+                <wp:lineTo x="21477" y="0"/>
+                <wp:lineTo x="0" y="0"/>
+              </wp:wrapPolygon>
+            </wp:wrapTight>
+            <wp:docPr id="49" name="Obrázok 49"/>
+            <wp:cNvGraphicFramePr>
+              <a:graphicFrameLocks xmlns:a="http://schemas.openxmlformats.org/drawingml/2006/main" noChangeAspect="1"/>
+            </wp:cNvGraphicFramePr>
+            <a:graphic xmlns:a="http://schemas.openxmlformats.org/drawingml/2006/main">
+              <a:graphicData uri="http://schemas.openxmlformats.org/drawingml/2006/picture">
+                <pic:pic xmlns:pic="http://schemas.openxmlformats.org/drawingml/2006/picture">
+                  <pic:nvPicPr>
+                    <pic:cNvPr id="49" name="Obrázok 49"/>
+                    <pic:cNvPicPr/>
+                  </pic:nvPicPr>
+                  <pic:blipFill>
+                    <a:blip r:embed="rId24" cstate="print">
+                      <a:extLst>
+                        <a:ext uri="{28A0092B-C50C-407E-A947-70E740481C1C}">
+                          <a14:useLocalDpi xmlns:a14="http://schemas.microsoft.com/office/drawing/2010/main" val="0"/>
+                        </a:ext>
+                      </a:extLst>
+                    </a:blip>
+                    <a:stretch>
+                      <a:fillRect/>
+                    </a:stretch>
+                  </pic:blipFill>
+                  <pic:spPr>
+                    <a:xfrm>
+                      <a:off x="0" y="0"/>
+                      <a:ext cx="3352800" cy="2682240"/>
+                    </a:xfrm>
+                    <a:prstGeom prst="rect">
+                      <a:avLst/>
+                    </a:prstGeom>
+                  </pic:spPr>
+                </pic:pic>
+              </a:graphicData>
+            </a:graphic>
+            <wp14:sizeRelH relativeFrom="margin">
+              <wp14:pctWidth>0</wp14:pctWidth>
+            </wp14:sizeRelH>
+            <wp14:sizeRelV relativeFrom="margin">
+              <wp14:pctHeight>0</wp14:pctHeight>
+            </wp14:sizeRelV>
+          </wp:anchor>
+        </w:drawing>
+      </w:r>
+      <w:r>
+        <w:rPr>
+          <w:sz w:val="24"/>
+          <w:szCs w:val="24"/>
+        </w:rPr>
+        <w:t>Všetkých 20 zaznamenaných elektrární na Islande využíva obnoviteľné zdroje (</w:t>
+      </w:r>
+      <w:r>
+        <w:rPr>
+          <w:i/>
+          <w:iCs/>
+          <w:sz w:val="24"/>
+          <w:szCs w:val="24"/>
+        </w:rPr>
+        <w:t>Tab. 6</w:t>
+      </w:r>
+      <w:r>
+        <w:rPr>
+          <w:sz w:val="24"/>
+          <w:szCs w:val="24"/>
+        </w:rPr>
+        <w:t xml:space="preserve">). Tri štvrtiny výkonu majú vodné elektrárne, zvyšok tvoria geotermálne, pre ktoré sú na Islande dobré podmienky. </w:t>
+      </w:r>
+      <w:r>
+        <w:rPr>
+          <w:sz w:val="24"/>
+          <w:szCs w:val="24"/>
+        </w:rPr>
+        <w:t xml:space="preserve">Najväčšia elektráreň na </w:t>
+      </w:r>
+      <w:r>
+        <w:rPr>
+          <w:sz w:val="24"/>
+          <w:szCs w:val="24"/>
+        </w:rPr>
+        <w:lastRenderedPageBreak/>
+        <w:t>Islande (</w:t>
+      </w:r>
+      <w:r>
+        <w:rPr>
+          <w:i/>
+          <w:iCs/>
+          <w:sz w:val="24"/>
+          <w:szCs w:val="24"/>
+        </w:rPr>
+        <w:t>Obr. 12</w:t>
+      </w:r>
+      <w:r>
+        <w:rPr>
+          <w:sz w:val="24"/>
+          <w:szCs w:val="24"/>
+        </w:rPr>
+        <w:t xml:space="preserve">) je priehrada </w:t>
+      </w:r>
+      <w:r>
+        <w:rPr>
+          <w:sz w:val="24"/>
+          <w:szCs w:val="24"/>
+        </w:rPr>
+        <w:t>Fljótsdal</w:t>
+      </w:r>
+      <w:r>
+        <w:rPr>
+          <w:sz w:val="24"/>
+          <w:szCs w:val="24"/>
+        </w:rPr>
+        <w:t>svirkjun (Kárahnjúkar), ktorá zodpovedá takmer tretine inštalovaného výkonu Islandu.</w:t>
+      </w:r>
+    </w:p>
+    <w:p>
+      <w:pPr>
+        <w:rPr>
+          <w:sz w:val="24"/>
+          <w:szCs w:val="24"/>
+        </w:rPr>
+      </w:pPr>
+    </w:p>
+    <w:p>
+      <w:pPr>
+        <w:rPr>
+          <w:sz w:val="24"/>
+          <w:szCs w:val="24"/>
+        </w:rPr>
+      </w:pPr>
+      <w:r>
+        <w:rPr>
+          <w:sz w:val="24"/>
+          <w:szCs w:val="24"/>
+        </w:rPr>
+        <w:t xml:space="preserve">Vidíme, že niektoré krajiny využívajú fosílne palivá vo veľkom, iné menej, niektoré sa im snažia úplne vyhnúť. Z obnoviteľných zdrojov je najviac používaná voda, zrejme kvôli výkonu a zároveň aj kvôli </w:t>
+      </w:r>
+      <w:r>
+        <w:rPr>
+          <w:sz w:val="24"/>
+          <w:szCs w:val="24"/>
+        </w:rPr>
+        <w:t>využitiu</w:t>
+      </w:r>
+      <w:r>
+        <w:rPr>
+          <w:sz w:val="24"/>
+          <w:szCs w:val="24"/>
+        </w:rPr>
+        <w:t xml:space="preserve"> vodných elektrární </w:t>
+      </w:r>
+      <w:r>
+        <w:rPr>
+          <w:sz w:val="24"/>
+          <w:szCs w:val="24"/>
+        </w:rPr>
+        <w:t>ako priehrad. Použitie jadrovej energie sa ukazuje dokonca výhodnejšie ako tej z fosílnych palív, ale sú tam zase iné problémy, napríklad jadrový odpad. Fosílne palivá nevydržia donekonečna a zrejme všetky krajiny budú musieť časom nájsť nejakú alternatívu.</w:t>
+      </w:r>
+    </w:p>
+    <w:p>
+      <w:pPr>
+        <w:rPr>
+          <w:sz w:val="24"/>
+          <w:szCs w:val="24"/>
+        </w:rPr>
+      </w:pPr>
+    </w:p>
+    <w:p>
+      <w:pPr>
+        <w:rPr>
+          <w:sz w:val="24"/>
+          <w:szCs w:val="24"/>
+          <w:u w:val="single"/>
+        </w:rPr>
+      </w:pPr>
+    </w:p>
+    <w:p>
+      <w:pPr>
+        <w:rPr>
+          <w:sz w:val="24"/>
+          <w:szCs w:val="24"/>
+          <w:u w:val="single"/>
+        </w:rPr>
+      </w:pPr>
+    </w:p>
+    <w:p>
+      <w:pPr>
+        <w:rPr>
+          <w:sz w:val="24"/>
+          <w:szCs w:val="24"/>
+          <w:u w:val="single"/>
+        </w:rPr>
+      </w:pPr>
+    </w:p>
+    <w:p>
+      <w:pPr>
+        <w:rPr>
+          <w:sz w:val="24"/>
+          <w:szCs w:val="24"/>
+          <w:u w:val="single"/>
+          <w:lang w:val="en-US"/>
+        </w:rPr>
+      </w:pPr>
     </w:p>
     <w:p>
       <w:pPr>
@@ -4815,6 +6052,7 @@
         <w:rPr>
           <w:sz w:val="24"/>
           <w:szCs w:val="24"/>
+          <w:lang w:val="en-US"/>
         </w:rPr>
       </w:pPr>
       <w:r>
@@ -4824,61 +6062,9 @@
         </w:rPr>
         <w:t>Mal som víziu spraviť interaktívne mapy, z ktorých by sa dalo čo najviac vyčítať. Projekt od začiatku smeroval tadiaľto, nakoniec som až príliš veľa času venoval výberu a rozbehaniu vhodnej mapy (plotly mi prišlo na vizualizáciu lepšie, ale nešlo mi tam nastaviť všetko, čo by som chcel, google mapy vyzerali fajn, ale s nimi som stratil priveľa času len na rozbehanie, nakoniec som ich použil len ako alternatívu). Geografické dáta sa však neukazujú veľmi priamočiare na analýzu a v konečnom dôsledku nám až tak veľa nepovedia. Zrejme by bolo výhodnejšie spraviť nejakú komplexnejšiu analýzu na zvyšných dátach a radšej tam zakomponovať emisné dáta, ku ktorým som sa napokon skoro vôbec nedostal.</w:t>
       </w:r>
-    </w:p>
-    <w:p>
-      <w:pPr>
-        <w:rPr>
-          <w:sz w:val="24"/>
-          <w:szCs w:val="24"/>
-        </w:rPr>
-      </w:pPr>
-    </w:p>
-    <w:p>
-      <w:pPr>
-        <w:rPr>
-          <w:sz w:val="24"/>
-          <w:szCs w:val="24"/>
-        </w:rPr>
-      </w:pPr>
-    </w:p>
-    <w:p>
-      <w:pPr>
-        <w:rPr>
-          <w:sz w:val="24"/>
-          <w:szCs w:val="24"/>
-          <w:lang w:val="en-US"/>
-        </w:rPr>
-      </w:pPr>
-    </w:p>
-    <w:p>
-      <w:pPr>
-        <w:rPr>
-          <w:sz w:val="24"/>
-          <w:szCs w:val="24"/>
-          <w:lang w:val="en-US"/>
-        </w:rPr>
-      </w:pPr>
-    </w:p>
-    <w:p>
-      <w:pPr>
-        <w:rPr>
-          <w:sz w:val="24"/>
-          <w:szCs w:val="24"/>
-          <w:lang w:val="en-US"/>
-        </w:rPr>
-      </w:pPr>
-    </w:p>
-    <w:p>
-      <w:pPr>
-        <w:rPr>
-          <w:sz w:val="24"/>
-          <w:szCs w:val="24"/>
-          <w:lang w:val="en-US"/>
-        </w:rPr>
-      </w:pPr>
     </w:p>
     <w:sectPr>
-      <w:footerReference w:type="default" r:id="rId21"/>
+      <w:footerReference w:type="default" r:id="rId25"/>
       <w:pgSz w:w="12240" w:h="15840"/>
       <w:pgMar w:top="1440" w:right="1440" w:bottom="1440" w:left="1440" w:header="720" w:footer="720" w:gutter="0"/>
       <w:pgNumType w:start="0"/>

</xml_diff>